<commit_message>
Incorporated improvments 6, 7 and 8
</commit_message>
<xml_diff>
--- a/High level overview and improvements.docx
+++ b/High level overview and improvements.docx
@@ -1,53 +1,43 @@
 
 <file path=word/document.xml><?xml version="1.0" encoding="utf-8"?>
-<w:document xmlns:wpc="http://schemas.microsoft.com/office/word/2010/wordprocessingCanvas" xmlns:cx="http://schemas.microsoft.com/office/drawing/2014/chartex" xmlns:cx1="http://schemas.microsoft.com/office/drawing/2015/9/8/chartex" xmlns:cx2="http://schemas.microsoft.com/office/drawing/2015/10/21/chartex" xmlns:mc="http://schemas.openxmlformats.org/markup-compatibility/2006" xmlns:o="urn:schemas-microsoft-com:office:office" xmlns:r="http://schemas.openxmlformats.org/officeDocument/2006/relationships" xmlns:m="http://schemas.openxmlformats.org/officeDocument/2006/math" xmlns:v="urn:schemas-microsoft-com:vml" xmlns:wp14="http://schemas.microsoft.com/office/word/2010/wordprocessingDrawing" xmlns:wp="http://schemas.openxmlformats.org/drawingml/2006/wordprocessingDrawing" xmlns:w10="urn:schemas-microsoft-com:office:word" xmlns:w="http://schemas.openxmlformats.org/wordprocessingml/2006/main" xmlns:w14="http://schemas.microsoft.com/office/word/2010/wordml" xmlns:w15="http://schemas.microsoft.com/office/word/2012/wordml" xmlns:w16se="http://schemas.microsoft.com/office/word/2015/wordml/symex" xmlns:wpg="http://schemas.microsoft.com/office/word/2010/wordprocessingGroup" xmlns:wpi="http://schemas.microsoft.com/office/word/2010/wordprocessingInk" xmlns:wne="http://schemas.microsoft.com/office/word/2006/wordml" xmlns:wps="http://schemas.microsoft.com/office/word/2010/wordprocessingShape" mc:Ignorable="w14 w15 w16se wp14">
+<w:document xmlns:o="urn:schemas-microsoft-com:office:office" xmlns:r="http://schemas.openxmlformats.org/officeDocument/2006/relationships" xmlns:v="urn:schemas-microsoft-com:vml" xmlns:w="http://schemas.openxmlformats.org/wordprocessingml/2006/main" xmlns:w10="urn:schemas-microsoft-com:office:word" xmlns:wp="http://schemas.openxmlformats.org/drawingml/2006/wordprocessingDrawing" xmlns:wps="http://schemas.microsoft.com/office/word/2010/wordprocessingShape" xmlns:wpg="http://schemas.microsoft.com/office/word/2010/wordprocessingGroup" xmlns:mc="http://schemas.openxmlformats.org/markup-compatibility/2006" xmlns:wp14="http://schemas.microsoft.com/office/word/2010/wordprocessingDrawing" xmlns:w14="http://schemas.microsoft.com/office/word/2010/wordml" mc:Ignorable="w14 wp14">
   <w:body>
     <w:p>
-      <w:r>
+      <w:pPr>
+        <w:pStyle w:val="Normal"/>
         <w:rPr>
-          <w:noProof/>
-          <w:lang w:val="en-US"/>
+          <w:b/>
+          <w:b/>
+          <w:bCs/>
         </w:rPr>
-        <w:drawing>
-          <wp:inline distT="0" distB="0" distL="0" distR="0" wp14:anchorId="3631937B" wp14:editId="03F852CF">
-            <wp:extent cx="5731510" cy="3658235"/>
-            <wp:effectExtent l="0" t="0" r="2540" b="0"/>
-            <wp:docPr id="1" name="Picture 1"/>
-            <wp:cNvGraphicFramePr>
-              <a:graphicFrameLocks xmlns:a="http://schemas.openxmlformats.org/drawingml/2006/main" noChangeAspect="1"/>
-            </wp:cNvGraphicFramePr>
-            <a:graphic xmlns:a="http://schemas.openxmlformats.org/drawingml/2006/main">
-              <a:graphicData uri="http://schemas.openxmlformats.org/drawingml/2006/picture">
-                <pic:pic xmlns:pic="http://schemas.openxmlformats.org/drawingml/2006/picture">
-                  <pic:nvPicPr>
-                    <pic:cNvPr id="1" name=""/>
-                    <pic:cNvPicPr/>
-                  </pic:nvPicPr>
-                  <pic:blipFill>
-                    <a:blip r:embed="rId5"/>
-                    <a:stretch>
-                      <a:fillRect/>
-                    </a:stretch>
-                  </pic:blipFill>
-                  <pic:spPr>
-                    <a:xfrm>
-                      <a:off x="0" y="0"/>
-                      <a:ext cx="5731510" cy="3658235"/>
-                    </a:xfrm>
-                    <a:prstGeom prst="rect">
-                      <a:avLst/>
-                    </a:prstGeom>
-                  </pic:spPr>
-                </pic:pic>
-              </a:graphicData>
-            </a:graphic>
-          </wp:inline>
-        </w:drawing>
-      </w:r>
-    </w:p>
-    <w:p>
-      <w:pPr>
+      </w:pPr>
+      <w:r>
         <w:rPr>
+          <w:b/>
+          <w:bCs/>
+        </w:rPr>
+        <w:t>For a pictorial overview of the application</w:t>
+      </w:r>
+    </w:p>
+    <w:p>
+      <w:pPr>
+        <w:pStyle w:val="Normal"/>
+        <w:rPr/>
+      </w:pPr>
+      <w:r>
+        <w:rPr/>
+        <w:t xml:space="preserve">    </w:t>
+      </w:r>
+      <w:r>
+        <w:rPr/>
+        <w:t>1. Please open ksubaka-applicationOverview.xml in https://www.draw.io/</w:t>
+      </w:r>
+    </w:p>
+    <w:p>
+      <w:pPr>
+        <w:pStyle w:val="Normal"/>
+        <w:rPr>
+          <w:b/>
           <w:b/>
         </w:rPr>
       </w:pPr>
@@ -65,8 +55,10 @@
           <w:ilvl w:val="0"/>
           <w:numId w:val="1"/>
         </w:numPr>
-      </w:pPr>
-      <w:r>
+        <w:rPr/>
+      </w:pPr>
+      <w:r>
+        <w:rPr/>
         <w:t>LoadInputQuery.java is the main class that accepts api and movie paramters</w:t>
       </w:r>
     </w:p>
@@ -77,15 +69,11 @@
           <w:ilvl w:val="0"/>
           <w:numId w:val="1"/>
         </w:numPr>
-      </w:pPr>
-      <w:r>
-        <w:t>The input is validate</w:t>
-      </w:r>
-      <w:r>
-        <w:t>d using LoadInputQueryValidator</w:t>
-      </w:r>
-      <w:r>
-        <w:t>impl</w:t>
+        <w:rPr/>
+      </w:pPr>
+      <w:r>
+        <w:rPr/>
+        <w:t>The input is validated using LoadInputQueryValidatorimpl</w:t>
       </w:r>
     </w:p>
     <w:p>
@@ -95,15 +83,11 @@
           <w:ilvl w:val="0"/>
           <w:numId w:val="1"/>
         </w:numPr>
-      </w:pPr>
-      <w:r>
-        <w:t>Then based on the type – configured in applicationContext.xml</w:t>
-      </w:r>
-      <w:r>
-        <w:t xml:space="preserve"> and in API.java</w:t>
-      </w:r>
-      <w:r>
-        <w:t>, the user request is passed on to the corresponding handler i.e either InputQueryMovieHandlerImpl or InputQueryMusichandlerImpl.</w:t>
+        <w:rPr/>
+      </w:pPr>
+      <w:r>
+        <w:rPr/>
+        <w:t xml:space="preserve">InputQueryHandlerFactory is used to get the corresponding handler based on the type of api. </w:t>
       </w:r>
     </w:p>
     <w:p>
@@ -113,15 +97,11 @@
           <w:ilvl w:val="0"/>
           <w:numId w:val="1"/>
         </w:numPr>
-      </w:pPr>
-      <w:r>
-        <w:t xml:space="preserve">The handlers then use ApliCallServiceImpl to call </w:t>
-      </w:r>
-      <w:r>
-        <w:t>the corresponding api</w:t>
-      </w:r>
-      <w:r>
-        <w:t xml:space="preserve"> and obtain results in JSON format</w:t>
+        <w:rPr/>
+      </w:pPr>
+      <w:r>
+        <w:rPr/>
+        <w:t>The handlers then use ApliCallServiceImpl to call the corresponding api and obtain results in JSON format</w:t>
       </w:r>
     </w:p>
     <w:p>
@@ -131,9 +111,15 @@
           <w:ilvl w:val="0"/>
           <w:numId w:val="1"/>
         </w:numPr>
-      </w:pPr>
-      <w:r>
-        <w:t xml:space="preserve"> InputQueryMovieHandlerImpl uses the HelperApiHandler to get all the movie related information. </w:t>
+        <w:rPr/>
+      </w:pPr>
+      <w:r>
+        <w:rPr/>
+        <w:t xml:space="preserve"> </w:t>
+      </w:r>
+      <w:r>
+        <w:rPr/>
+        <w:t xml:space="preserve">InputQueryMovieHandlerImpl uses the HelperApiHandler to get all the movie related information. </w:t>
       </w:r>
     </w:p>
     <w:p>
@@ -143,14 +129,18 @@
           <w:ilvl w:val="0"/>
           <w:numId w:val="1"/>
         </w:numPr>
-      </w:pPr>
-      <w:r>
+        <w:rPr/>
+      </w:pPr>
+      <w:r>
+        <w:rPr/>
         <w:t xml:space="preserve">The response from  ApliCallServiceImpl is then printed to console. </w:t>
       </w:r>
     </w:p>
     <w:p>
       <w:pPr>
+        <w:pStyle w:val="Normal"/>
         <w:rPr>
+          <w:b/>
           <w:b/>
         </w:rPr>
       </w:pPr>
@@ -166,21 +156,24 @@
         <w:pStyle w:val="ListParagraph"/>
         <w:numPr>
           <w:ilvl w:val="0"/>
-          <w:numId w:val="4"/>
+          <w:numId w:val="2"/>
         </w:numPr>
-      </w:pPr>
-      <w:r>
+        <w:rPr/>
+      </w:pPr>
+      <w:r>
+        <w:rPr/>
         <w:t xml:space="preserve">I used </w:t>
       </w:r>
-      <w:hyperlink r:id="rId6" w:history="1">
+      <w:hyperlink r:id="rId2">
         <w:r>
           <w:rPr>
-            <w:rStyle w:val="Hyperlink"/>
+            <w:rStyle w:val="InternetLink"/>
           </w:rPr>
           <w:t>www.jsonschema2pojo.org</w:t>
         </w:r>
       </w:hyperlink>
       <w:r>
+        <w:rPr/>
         <w:t xml:space="preserve"> to generate models from JSON. So they need to be refactored to move all the common fields to an Abstract model. </w:t>
       </w:r>
     </w:p>
@@ -189,20 +182,13 @@
         <w:pStyle w:val="ListParagraph"/>
         <w:numPr>
           <w:ilvl w:val="0"/>
-          <w:numId w:val="4"/>
+          <w:numId w:val="2"/>
         </w:numPr>
-      </w:pPr>
-      <w:r>
-        <w:t>By acc</w:t>
-      </w:r>
-      <w:r>
-        <w:t>omplishing #1 the printThResult</w:t>
-      </w:r>
-      <w:r>
-        <w:t xml:space="preserve"> method in both the handlers can be moved to AbstractQueryhandler there by having only one copy of </w:t>
-      </w:r>
-      <w:r>
-        <w:t>printThResult</w:t>
+        <w:rPr/>
+      </w:pPr>
+      <w:r>
+        <w:rPr/>
+        <w:t>By accomplishing #1 the printThResult method in both the handlers can be moved to AbstractQueryhandler there by having only one copy of printThResult</w:t>
       </w:r>
     </w:p>
     <w:p>
@@ -210,10 +196,12 @@
         <w:pStyle w:val="ListParagraph"/>
         <w:numPr>
           <w:ilvl w:val="0"/>
-          <w:numId w:val="4"/>
+          <w:numId w:val="2"/>
         </w:numPr>
-      </w:pPr>
-      <w:r>
+        <w:rPr/>
+      </w:pPr>
+      <w:r>
+        <w:rPr/>
         <w:t>More research can be done to find the movie api that gives all the information there by reducing the call to HelperApiHandler.</w:t>
       </w:r>
     </w:p>
@@ -222,20 +210,13 @@
         <w:pStyle w:val="ListParagraph"/>
         <w:numPr>
           <w:ilvl w:val="0"/>
-          <w:numId w:val="4"/>
+          <w:numId w:val="2"/>
         </w:numPr>
-      </w:pPr>
-      <w:r>
-        <w:t>More Junit tests can be cr</w:t>
-      </w:r>
-      <w:r>
-        <w:t xml:space="preserve">eated to cover all the </w:t>
-      </w:r>
-      <w:r>
-        <w:t>methods and</w:t>
-      </w:r>
-      <w:r>
-        <w:t xml:space="preserve"> to increase the code coverage.</w:t>
+        <w:rPr/>
+      </w:pPr>
+      <w:r>
+        <w:rPr/>
+        <w:t>More Junit tests can be created to cover all the methods and to increase the code coverage.</w:t>
       </w:r>
     </w:p>
     <w:p>
@@ -243,68 +224,24 @@
         <w:pStyle w:val="ListParagraph"/>
         <w:numPr>
           <w:ilvl w:val="0"/>
-          <w:numId w:val="4"/>
+          <w:numId w:val="2"/>
         </w:numPr>
-      </w:pPr>
-      <w:r>
+        <w:rPr/>
+      </w:pPr>
+      <w:r>
+        <w:rPr/>
         <w:t xml:space="preserve">Mockito could have been used </w:t>
       </w:r>
     </w:p>
     <w:p>
       <w:pPr>
-        <w:pStyle w:val="ListParagraph"/>
-        <w:numPr>
-          <w:ilvl w:val="0"/>
-          <w:numId w:val="4"/>
-        </w:numPr>
-      </w:pPr>
-      <w:r>
-        <w:t>Factory</w:t>
-      </w:r>
-      <w:r>
-        <w:t xml:space="preserve"> pattern could have been used rather than configuring spring for deciding which handler to use.</w:t>
-      </w:r>
-    </w:p>
-    <w:p>
-      <w:pPr>
-        <w:pStyle w:val="ListParagraph"/>
-        <w:numPr>
-          <w:ilvl w:val="0"/>
-          <w:numId w:val="4"/>
-        </w:numPr>
-      </w:pPr>
-      <w:r>
-        <w:t>Java 8 lamda could have been used.</w:t>
-      </w:r>
-    </w:p>
-    <w:p>
-      <w:pPr>
-        <w:pStyle w:val="ListParagraph"/>
-        <w:numPr>
-          <w:ilvl w:val="0"/>
-          <w:numId w:val="4"/>
-        </w:numPr>
-      </w:pPr>
-      <w:r>
-        <w:lastRenderedPageBreak/>
-        <w:t xml:space="preserve">-Dmovie accepts both movie and music. </w:t>
-      </w:r>
-      <w:r>
-        <w:t>It is better t</w:t>
-      </w:r>
-      <w:r>
-        <w:t xml:space="preserve">o </w:t>
-      </w:r>
-      <w:r>
-        <w:t xml:space="preserve">use and </w:t>
-      </w:r>
-      <w:bookmarkStart w:id="0" w:name="_GoBack"/>
-      <w:bookmarkEnd w:id="0"/>
-      <w:r>
-        <w:t xml:space="preserve">handle the parameter music when querying music </w:t>
-      </w:r>
-    </w:p>
-    <w:p>
+        <w:pStyle w:val="Normal"/>
+        <w:widowControl/>
+        <w:bidi w:val="0"/>
+        <w:spacing w:lineRule="auto" w:line="276" w:before="0" w:after="200"/>
+        <w:jc w:val="left"/>
+        <w:rPr/>
+      </w:pPr>
       <w:r>
         <w:rPr>
           <w:b/>
@@ -312,32 +249,31 @@
         <w:t>Note</w:t>
       </w:r>
       <w:r>
-        <w:t xml:space="preserve"> :- Due to time constraint I am unable to incorporate </w:t>
-      </w:r>
-      <w:r>
-        <w:t>the improvements  from #1 to #8</w:t>
-      </w:r>
-      <w:r>
-        <w:t xml:space="preserve"> </w:t>
+        <w:rPr/>
+        <w:t xml:space="preserve"> :- Due to time constraint I am unable to incorporate the improvements  from #1 to #</w:t>
+      </w:r>
+      <w:r>
+        <w:rPr/>
+        <w:t>5</w:t>
       </w:r>
     </w:p>
     <w:sectPr>
+      <w:type w:val="nextPage"/>
       <w:pgSz w:w="11906" w:h="16838"/>
-      <w:pgMar w:top="1440" w:right="1440" w:bottom="1440" w:left="1440" w:header="708" w:footer="708" w:gutter="0"/>
-      <w:cols w:space="708"/>
-      <w:docGrid w:linePitch="360"/>
+      <w:pgMar w:left="1440" w:right="1440" w:header="0" w:top="1440" w:footer="0" w:bottom="1440" w:gutter="0"/>
+      <w:pgNumType w:fmt="decimal"/>
+      <w:formProt w:val="false"/>
+      <w:textDirection w:val="lrTb"/>
+      <w:docGrid w:type="default" w:linePitch="360" w:charSpace="4294965247"/>
     </w:sectPr>
   </w:body>
 </w:document>
 </file>
 
 <file path=word/numbering.xml><?xml version="1.0" encoding="utf-8"?>
-<w:numbering xmlns:wpc="http://schemas.microsoft.com/office/word/2010/wordprocessingCanvas" xmlns:cx="http://schemas.microsoft.com/office/drawing/2014/chartex" xmlns:cx1="http://schemas.microsoft.com/office/drawing/2015/9/8/chartex" xmlns:cx2="http://schemas.microsoft.com/office/drawing/2015/10/21/chartex" xmlns:mc="http://schemas.openxmlformats.org/markup-compatibility/2006" xmlns:o="urn:schemas-microsoft-com:office:office" xmlns:r="http://schemas.openxmlformats.org/officeDocument/2006/relationships" xmlns:m="http://schemas.openxmlformats.org/officeDocument/2006/math" xmlns:v="urn:schemas-microsoft-com:vml" xmlns:wp14="http://schemas.microsoft.com/office/word/2010/wordprocessingDrawing" xmlns:wp="http://schemas.openxmlformats.org/drawingml/2006/wordprocessingDrawing" xmlns:w10="urn:schemas-microsoft-com:office:word" xmlns:w="http://schemas.openxmlformats.org/wordprocessingml/2006/main" xmlns:w14="http://schemas.microsoft.com/office/word/2010/wordml" xmlns:w15="http://schemas.microsoft.com/office/word/2012/wordml" xmlns:w16se="http://schemas.microsoft.com/office/word/2015/wordml/symex" xmlns:wpg="http://schemas.microsoft.com/office/word/2010/wordprocessingGroup" xmlns:wpi="http://schemas.microsoft.com/office/word/2010/wordprocessingInk" xmlns:wne="http://schemas.microsoft.com/office/word/2006/wordml" xmlns:wps="http://schemas.microsoft.com/office/word/2010/wordprocessingShape" mc:Ignorable="w14 w15 w16se wp14">
-  <w:abstractNum w:abstractNumId="0" w15:restartNumberingAfterBreak="0">
-    <w:nsid w:val="1CC205C4"/>
-    <w:multiLevelType w:val="hybridMultilevel"/>
-    <w:tmpl w:val="CF2EC0B4"/>
-    <w:lvl w:ilvl="0" w:tplc="0409000F">
+<w:numbering xmlns:w="http://schemas.openxmlformats.org/wordprocessingml/2006/main" xmlns:o="urn:schemas-microsoft-com:office:office" xmlns:r="http://schemas.openxmlformats.org/officeDocument/2006/relationships" xmlns:v="urn:schemas-microsoft-com:vml">
+  <w:abstractNum w:abstractNumId="1">
+    <w:lvl w:ilvl="0">
       <w:start w:val="1"/>
       <w:numFmt w:val="decimal"/>
       <w:lvlText w:val="%1."/>
@@ -345,11 +281,8 @@
       <w:pPr>
         <w:ind w:left="720" w:hanging="360"/>
       </w:pPr>
-      <w:rPr>
-        <w:rFonts w:hint="default"/>
-      </w:rPr>
-    </w:lvl>
-    <w:lvl w:ilvl="1" w:tplc="04090019" w:tentative="1">
+    </w:lvl>
+    <w:lvl w:ilvl="1">
       <w:start w:val="1"/>
       <w:numFmt w:val="lowerLetter"/>
       <w:lvlText w:val="%2."/>
@@ -358,7 +291,7 @@
         <w:ind w:left="1440" w:hanging="360"/>
       </w:pPr>
     </w:lvl>
-    <w:lvl w:ilvl="2" w:tplc="0409001B" w:tentative="1">
+    <w:lvl w:ilvl="2">
       <w:start w:val="1"/>
       <w:numFmt w:val="lowerRoman"/>
       <w:lvlText w:val="%3."/>
@@ -367,7 +300,7 @@
         <w:ind w:left="2160" w:hanging="180"/>
       </w:pPr>
     </w:lvl>
-    <w:lvl w:ilvl="3" w:tplc="0409000F" w:tentative="1">
+    <w:lvl w:ilvl="3">
       <w:start w:val="1"/>
       <w:numFmt w:val="decimal"/>
       <w:lvlText w:val="%4."/>
@@ -376,7 +309,7 @@
         <w:ind w:left="2880" w:hanging="360"/>
       </w:pPr>
     </w:lvl>
-    <w:lvl w:ilvl="4" w:tplc="04090019" w:tentative="1">
+    <w:lvl w:ilvl="4">
       <w:start w:val="1"/>
       <w:numFmt w:val="lowerLetter"/>
       <w:lvlText w:val="%5."/>
@@ -385,7 +318,7 @@
         <w:ind w:left="3600" w:hanging="360"/>
       </w:pPr>
     </w:lvl>
-    <w:lvl w:ilvl="5" w:tplc="0409001B" w:tentative="1">
+    <w:lvl w:ilvl="5">
       <w:start w:val="1"/>
       <w:numFmt w:val="lowerRoman"/>
       <w:lvlText w:val="%6."/>
@@ -394,7 +327,7 @@
         <w:ind w:left="4320" w:hanging="180"/>
       </w:pPr>
     </w:lvl>
-    <w:lvl w:ilvl="6" w:tplc="0409000F" w:tentative="1">
+    <w:lvl w:ilvl="6">
       <w:start w:val="1"/>
       <w:numFmt w:val="decimal"/>
       <w:lvlText w:val="%7."/>
@@ -403,7 +336,7 @@
         <w:ind w:left="5040" w:hanging="360"/>
       </w:pPr>
     </w:lvl>
-    <w:lvl w:ilvl="7" w:tplc="04090019" w:tentative="1">
+    <w:lvl w:ilvl="7">
       <w:start w:val="1"/>
       <w:numFmt w:val="lowerLetter"/>
       <w:lvlText w:val="%8."/>
@@ -412,7 +345,7 @@
         <w:ind w:left="5760" w:hanging="360"/>
       </w:pPr>
     </w:lvl>
-    <w:lvl w:ilvl="8" w:tplc="0409001B" w:tentative="1">
+    <w:lvl w:ilvl="8">
       <w:start w:val="1"/>
       <w:numFmt w:val="lowerRoman"/>
       <w:lvlText w:val="%9."/>
@@ -422,11 +355,8 @@
       </w:pPr>
     </w:lvl>
   </w:abstractNum>
-  <w:abstractNum w:abstractNumId="1" w15:restartNumberingAfterBreak="0">
-    <w:nsid w:val="2F3A7566"/>
-    <w:multiLevelType w:val="hybridMultilevel"/>
-    <w:tmpl w:val="6BFAF2C2"/>
-    <w:lvl w:ilvl="0" w:tplc="0409000F">
+  <w:abstractNum w:abstractNumId="2">
+    <w:lvl w:ilvl="0">
       <w:start w:val="1"/>
       <w:numFmt w:val="decimal"/>
       <w:lvlText w:val="%1."/>
@@ -434,11 +364,8 @@
       <w:pPr>
         <w:ind w:left="720" w:hanging="360"/>
       </w:pPr>
-      <w:rPr>
-        <w:rFonts w:hint="default"/>
-      </w:rPr>
-    </w:lvl>
-    <w:lvl w:ilvl="1" w:tplc="04090019" w:tentative="1">
+    </w:lvl>
+    <w:lvl w:ilvl="1">
       <w:start w:val="1"/>
       <w:numFmt w:val="lowerLetter"/>
       <w:lvlText w:val="%2."/>
@@ -447,7 +374,7 @@
         <w:ind w:left="1440" w:hanging="360"/>
       </w:pPr>
     </w:lvl>
-    <w:lvl w:ilvl="2" w:tplc="0409001B" w:tentative="1">
+    <w:lvl w:ilvl="2">
       <w:start w:val="1"/>
       <w:numFmt w:val="lowerRoman"/>
       <w:lvlText w:val="%3."/>
@@ -456,7 +383,7 @@
         <w:ind w:left="2160" w:hanging="180"/>
       </w:pPr>
     </w:lvl>
-    <w:lvl w:ilvl="3" w:tplc="0409000F" w:tentative="1">
+    <w:lvl w:ilvl="3">
       <w:start w:val="1"/>
       <w:numFmt w:val="decimal"/>
       <w:lvlText w:val="%4."/>
@@ -465,7 +392,7 @@
         <w:ind w:left="2880" w:hanging="360"/>
       </w:pPr>
     </w:lvl>
-    <w:lvl w:ilvl="4" w:tplc="04090019" w:tentative="1">
+    <w:lvl w:ilvl="4">
       <w:start w:val="1"/>
       <w:numFmt w:val="lowerLetter"/>
       <w:lvlText w:val="%5."/>
@@ -474,7 +401,7 @@
         <w:ind w:left="3600" w:hanging="360"/>
       </w:pPr>
     </w:lvl>
-    <w:lvl w:ilvl="5" w:tplc="0409001B" w:tentative="1">
+    <w:lvl w:ilvl="5">
       <w:start w:val="1"/>
       <w:numFmt w:val="lowerRoman"/>
       <w:lvlText w:val="%6."/>
@@ -483,7 +410,7 @@
         <w:ind w:left="4320" w:hanging="180"/>
       </w:pPr>
     </w:lvl>
-    <w:lvl w:ilvl="6" w:tplc="0409000F" w:tentative="1">
+    <w:lvl w:ilvl="6">
       <w:start w:val="1"/>
       <w:numFmt w:val="decimal"/>
       <w:lvlText w:val="%7."/>
@@ -492,7 +419,7 @@
         <w:ind w:left="5040" w:hanging="360"/>
       </w:pPr>
     </w:lvl>
-    <w:lvl w:ilvl="7" w:tplc="04090019" w:tentative="1">
+    <w:lvl w:ilvl="7">
       <w:start w:val="1"/>
       <w:numFmt w:val="lowerLetter"/>
       <w:lvlText w:val="%8."/>
@@ -501,7 +428,7 @@
         <w:ind w:left="5760" w:hanging="360"/>
       </w:pPr>
     </w:lvl>
-    <w:lvl w:ilvl="8" w:tplc="0409001B" w:tentative="1">
+    <w:lvl w:ilvl="8">
       <w:start w:val="1"/>
       <w:numFmt w:val="lowerRoman"/>
       <w:lvlText w:val="%9."/>
@@ -511,186 +438,127 @@
       </w:pPr>
     </w:lvl>
   </w:abstractNum>
-  <w:abstractNum w:abstractNumId="2" w15:restartNumberingAfterBreak="0">
-    <w:nsid w:val="39DF5180"/>
-    <w:multiLevelType w:val="hybridMultilevel"/>
-    <w:tmpl w:val="906AC0CE"/>
-    <w:lvl w:ilvl="0" w:tplc="0409000F">
-      <w:start w:val="1"/>
-      <w:numFmt w:val="decimal"/>
-      <w:lvlText w:val="%1."/>
-      <w:lvlJc w:val="left"/>
-      <w:pPr>
-        <w:ind w:left="720" w:hanging="360"/>
-      </w:pPr>
-      <w:rPr>
-        <w:rFonts w:hint="default"/>
-      </w:rPr>
-    </w:lvl>
-    <w:lvl w:ilvl="1" w:tplc="04090019" w:tentative="1">
-      <w:start w:val="1"/>
-      <w:numFmt w:val="lowerLetter"/>
-      <w:lvlText w:val="%2."/>
-      <w:lvlJc w:val="left"/>
-      <w:pPr>
-        <w:ind w:left="1440" w:hanging="360"/>
-      </w:pPr>
-    </w:lvl>
-    <w:lvl w:ilvl="2" w:tplc="0409001B" w:tentative="1">
-      <w:start w:val="1"/>
-      <w:numFmt w:val="lowerRoman"/>
-      <w:lvlText w:val="%3."/>
-      <w:lvlJc w:val="right"/>
-      <w:pPr>
-        <w:ind w:left="2160" w:hanging="180"/>
-      </w:pPr>
-    </w:lvl>
-    <w:lvl w:ilvl="3" w:tplc="0409000F" w:tentative="1">
-      <w:start w:val="1"/>
-      <w:numFmt w:val="decimal"/>
-      <w:lvlText w:val="%4."/>
-      <w:lvlJc w:val="left"/>
-      <w:pPr>
-        <w:ind w:left="2880" w:hanging="360"/>
-      </w:pPr>
-    </w:lvl>
-    <w:lvl w:ilvl="4" w:tplc="04090019" w:tentative="1">
-      <w:start w:val="1"/>
-      <w:numFmt w:val="lowerLetter"/>
-      <w:lvlText w:val="%5."/>
-      <w:lvlJc w:val="left"/>
-      <w:pPr>
-        <w:ind w:left="3600" w:hanging="360"/>
-      </w:pPr>
-    </w:lvl>
-    <w:lvl w:ilvl="5" w:tplc="0409001B" w:tentative="1">
-      <w:start w:val="1"/>
-      <w:numFmt w:val="lowerRoman"/>
-      <w:lvlText w:val="%6."/>
-      <w:lvlJc w:val="right"/>
-      <w:pPr>
-        <w:ind w:left="4320" w:hanging="180"/>
-      </w:pPr>
-    </w:lvl>
-    <w:lvl w:ilvl="6" w:tplc="0409000F" w:tentative="1">
-      <w:start w:val="1"/>
-      <w:numFmt w:val="decimal"/>
-      <w:lvlText w:val="%7."/>
-      <w:lvlJc w:val="left"/>
-      <w:pPr>
-        <w:ind w:left="5040" w:hanging="360"/>
-      </w:pPr>
-    </w:lvl>
-    <w:lvl w:ilvl="7" w:tplc="04090019" w:tentative="1">
-      <w:start w:val="1"/>
-      <w:numFmt w:val="lowerLetter"/>
-      <w:lvlText w:val="%8."/>
-      <w:lvlJc w:val="left"/>
-      <w:pPr>
-        <w:ind w:left="5760" w:hanging="360"/>
-      </w:pPr>
-    </w:lvl>
-    <w:lvl w:ilvl="8" w:tplc="0409001B" w:tentative="1">
-      <w:start w:val="1"/>
-      <w:numFmt w:val="lowerRoman"/>
-      <w:lvlText w:val="%9."/>
-      <w:lvlJc w:val="right"/>
-      <w:pPr>
-        <w:ind w:left="6480" w:hanging="180"/>
-      </w:pPr>
-    </w:lvl>
-  </w:abstractNum>
-  <w:abstractNum w:abstractNumId="3" w15:restartNumberingAfterBreak="0">
-    <w:nsid w:val="73042EBB"/>
-    <w:multiLevelType w:val="hybridMultilevel"/>
-    <w:tmpl w:val="7CF081F0"/>
-    <w:lvl w:ilvl="0" w:tplc="846CC740">
-      <w:start w:val="1"/>
-      <w:numFmt w:val="decimal"/>
-      <w:lvlText w:val="%1."/>
-      <w:lvlJc w:val="left"/>
-      <w:pPr>
-        <w:ind w:left="1080" w:hanging="360"/>
-      </w:pPr>
-      <w:rPr>
-        <w:rFonts w:hint="default"/>
-      </w:rPr>
-    </w:lvl>
-    <w:lvl w:ilvl="1" w:tplc="04090019" w:tentative="1">
-      <w:start w:val="1"/>
-      <w:numFmt w:val="lowerLetter"/>
-      <w:lvlText w:val="%2."/>
-      <w:lvlJc w:val="left"/>
-      <w:pPr>
-        <w:ind w:left="1800" w:hanging="360"/>
-      </w:pPr>
-    </w:lvl>
-    <w:lvl w:ilvl="2" w:tplc="0409001B" w:tentative="1">
-      <w:start w:val="1"/>
-      <w:numFmt w:val="lowerRoman"/>
-      <w:lvlText w:val="%3."/>
-      <w:lvlJc w:val="right"/>
-      <w:pPr>
-        <w:ind w:left="2520" w:hanging="180"/>
-      </w:pPr>
-    </w:lvl>
-    <w:lvl w:ilvl="3" w:tplc="0409000F" w:tentative="1">
-      <w:start w:val="1"/>
-      <w:numFmt w:val="decimal"/>
-      <w:lvlText w:val="%4."/>
-      <w:lvlJc w:val="left"/>
-      <w:pPr>
-        <w:ind w:left="3240" w:hanging="360"/>
-      </w:pPr>
-    </w:lvl>
-    <w:lvl w:ilvl="4" w:tplc="04090019" w:tentative="1">
-      <w:start w:val="1"/>
-      <w:numFmt w:val="lowerLetter"/>
-      <w:lvlText w:val="%5."/>
-      <w:lvlJc w:val="left"/>
-      <w:pPr>
-        <w:ind w:left="3960" w:hanging="360"/>
-      </w:pPr>
-    </w:lvl>
-    <w:lvl w:ilvl="5" w:tplc="0409001B" w:tentative="1">
-      <w:start w:val="1"/>
-      <w:numFmt w:val="lowerRoman"/>
-      <w:lvlText w:val="%6."/>
-      <w:lvlJc w:val="right"/>
-      <w:pPr>
-        <w:ind w:left="4680" w:hanging="180"/>
-      </w:pPr>
-    </w:lvl>
-    <w:lvl w:ilvl="6" w:tplc="0409000F" w:tentative="1">
-      <w:start w:val="1"/>
-      <w:numFmt w:val="decimal"/>
-      <w:lvlText w:val="%7."/>
-      <w:lvlJc w:val="left"/>
-      <w:pPr>
-        <w:ind w:left="5400" w:hanging="360"/>
-      </w:pPr>
-    </w:lvl>
-    <w:lvl w:ilvl="7" w:tplc="04090019" w:tentative="1">
-      <w:start w:val="1"/>
-      <w:numFmt w:val="lowerLetter"/>
-      <w:lvlText w:val="%8."/>
-      <w:lvlJc w:val="left"/>
-      <w:pPr>
-        <w:ind w:left="6120" w:hanging="360"/>
-      </w:pPr>
-    </w:lvl>
-    <w:lvl w:ilvl="8" w:tplc="0409001B" w:tentative="1">
-      <w:start w:val="1"/>
-      <w:numFmt w:val="lowerRoman"/>
-      <w:lvlText w:val="%9."/>
-      <w:lvlJc w:val="right"/>
-      <w:pPr>
-        <w:ind w:left="6840" w:hanging="180"/>
+  <w:abstractNum w:abstractNumId="3">
+    <w:lvl w:ilvl="0">
+      <w:start w:val="1"/>
+      <w:numFmt w:val="none"/>
+      <w:suff w:val="nothing"/>
+      <w:lvlText w:val=""/>
+      <w:lvlJc w:val="left"/>
+      <w:pPr>
+        <w:tabs>
+          <w:tab w:val="num" w:pos="432"/>
+        </w:tabs>
+        <w:ind w:left="432" w:hanging="432"/>
+      </w:pPr>
+    </w:lvl>
+    <w:lvl w:ilvl="1">
+      <w:start w:val="1"/>
+      <w:numFmt w:val="none"/>
+      <w:suff w:val="nothing"/>
+      <w:lvlText w:val=""/>
+      <w:lvlJc w:val="left"/>
+      <w:pPr>
+        <w:tabs>
+          <w:tab w:val="num" w:pos="576"/>
+        </w:tabs>
+        <w:ind w:left="576" w:hanging="576"/>
+      </w:pPr>
+    </w:lvl>
+    <w:lvl w:ilvl="2">
+      <w:start w:val="1"/>
+      <w:numFmt w:val="none"/>
+      <w:suff w:val="nothing"/>
+      <w:lvlText w:val=""/>
+      <w:lvlJc w:val="left"/>
+      <w:pPr>
+        <w:tabs>
+          <w:tab w:val="num" w:pos="720"/>
+        </w:tabs>
+        <w:ind w:left="720" w:hanging="720"/>
+      </w:pPr>
+    </w:lvl>
+    <w:lvl w:ilvl="3">
+      <w:start w:val="1"/>
+      <w:numFmt w:val="none"/>
+      <w:suff w:val="nothing"/>
+      <w:lvlText w:val=""/>
+      <w:lvlJc w:val="left"/>
+      <w:pPr>
+        <w:tabs>
+          <w:tab w:val="num" w:pos="864"/>
+        </w:tabs>
+        <w:ind w:left="864" w:hanging="864"/>
+      </w:pPr>
+    </w:lvl>
+    <w:lvl w:ilvl="4">
+      <w:start w:val="1"/>
+      <w:numFmt w:val="none"/>
+      <w:suff w:val="nothing"/>
+      <w:lvlText w:val=""/>
+      <w:lvlJc w:val="left"/>
+      <w:pPr>
+        <w:tabs>
+          <w:tab w:val="num" w:pos="1008"/>
+        </w:tabs>
+        <w:ind w:left="1008" w:hanging="1008"/>
+      </w:pPr>
+    </w:lvl>
+    <w:lvl w:ilvl="5">
+      <w:start w:val="1"/>
+      <w:numFmt w:val="none"/>
+      <w:suff w:val="nothing"/>
+      <w:lvlText w:val=""/>
+      <w:lvlJc w:val="left"/>
+      <w:pPr>
+        <w:tabs>
+          <w:tab w:val="num" w:pos="1152"/>
+        </w:tabs>
+        <w:ind w:left="1152" w:hanging="1152"/>
+      </w:pPr>
+    </w:lvl>
+    <w:lvl w:ilvl="6">
+      <w:start w:val="1"/>
+      <w:numFmt w:val="none"/>
+      <w:suff w:val="nothing"/>
+      <w:lvlText w:val=""/>
+      <w:lvlJc w:val="left"/>
+      <w:pPr>
+        <w:tabs>
+          <w:tab w:val="num" w:pos="1296"/>
+        </w:tabs>
+        <w:ind w:left="1296" w:hanging="1296"/>
+      </w:pPr>
+    </w:lvl>
+    <w:lvl w:ilvl="7">
+      <w:start w:val="1"/>
+      <w:numFmt w:val="none"/>
+      <w:suff w:val="nothing"/>
+      <w:lvlText w:val=""/>
+      <w:lvlJc w:val="left"/>
+      <w:pPr>
+        <w:tabs>
+          <w:tab w:val="num" w:pos="1440"/>
+        </w:tabs>
+        <w:ind w:left="1440" w:hanging="1440"/>
+      </w:pPr>
+    </w:lvl>
+    <w:lvl w:ilvl="8">
+      <w:start w:val="1"/>
+      <w:numFmt w:val="none"/>
+      <w:suff w:val="nothing"/>
+      <w:lvlText w:val=""/>
+      <w:lvlJc w:val="left"/>
+      <w:pPr>
+        <w:tabs>
+          <w:tab w:val="num" w:pos="1584"/>
+        </w:tabs>
+        <w:ind w:left="1584" w:hanging="1584"/>
       </w:pPr>
     </w:lvl>
   </w:abstractNum>
   <w:num w:numId="1">
-    <w:abstractNumId w:val="0"/>
+    <w:abstractNumId w:val="1"/>
   </w:num>
   <w:num w:numId="2">
     <w:abstractNumId w:val="2"/>
@@ -698,40 +566,35 @@
   <w:num w:numId="3">
     <w:abstractNumId w:val="3"/>
   </w:num>
-  <w:num w:numId="4">
-    <w:abstractNumId w:val="1"/>
-  </w:num>
 </w:numbering>
 </file>
 
 <file path=word/styles.xml><?xml version="1.0" encoding="utf-8"?>
-<w:styles xmlns:mc="http://schemas.openxmlformats.org/markup-compatibility/2006" xmlns:r="http://schemas.openxmlformats.org/officeDocument/2006/relationships" xmlns:w="http://schemas.openxmlformats.org/wordprocessingml/2006/main" xmlns:w14="http://schemas.microsoft.com/office/word/2010/wordml" xmlns:w15="http://schemas.microsoft.com/office/word/2012/wordml" xmlns:w16se="http://schemas.microsoft.com/office/word/2015/wordml/symex" mc:Ignorable="w14 w15 w16se">
+<w:styles xmlns:w="http://schemas.openxmlformats.org/wordprocessingml/2006/main" xmlns:w14="http://schemas.microsoft.com/office/word/2010/wordml" xmlns:mc="http://schemas.openxmlformats.org/markup-compatibility/2006" mc:Ignorable="w14">
   <w:docDefaults>
     <w:rPrDefault>
       <w:rPr>
-        <w:rFonts w:asciiTheme="minorHAnsi" w:eastAsiaTheme="minorHAnsi" w:hAnsiTheme="minorHAnsi" w:cstheme="minorBidi"/>
+        <w:rFonts w:ascii="Calibri" w:hAnsi="Calibri" w:eastAsia="Calibri" w:cs="" w:asciiTheme="minorHAnsi" w:cstheme="minorBidi" w:eastAsiaTheme="minorHAnsi" w:hAnsiTheme="minorHAnsi"/>
         <w:sz w:val="22"/>
         <w:szCs w:val="22"/>
         <w:lang w:val="en-GB" w:eastAsia="en-US" w:bidi="ar-SA"/>
       </w:rPr>
     </w:rPrDefault>
     <w:pPrDefault>
-      <w:pPr>
-        <w:spacing w:after="200" w:line="276" w:lineRule="auto"/>
-      </w:pPr>
+      <w:pPr/>
     </w:pPrDefault>
   </w:docDefaults>
   <w:latentStyles w:defLockedState="0" w:defUIPriority="99" w:defSemiHidden="0" w:defUnhideWhenUsed="0" w:defQFormat="0" w:count="372">
     <w:lsdException w:name="Normal" w:uiPriority="0" w:qFormat="1"/>
     <w:lsdException w:name="heading 1" w:uiPriority="9" w:qFormat="1"/>
-    <w:lsdException w:name="heading 2" w:semiHidden="1" w:uiPriority="9" w:unhideWhenUsed="1" w:qFormat="1"/>
-    <w:lsdException w:name="heading 3" w:semiHidden="1" w:uiPriority="9" w:unhideWhenUsed="1" w:qFormat="1"/>
-    <w:lsdException w:name="heading 4" w:semiHidden="1" w:uiPriority="9" w:unhideWhenUsed="1" w:qFormat="1"/>
-    <w:lsdException w:name="heading 5" w:semiHidden="1" w:uiPriority="9" w:unhideWhenUsed="1" w:qFormat="1"/>
-    <w:lsdException w:name="heading 6" w:semiHidden="1" w:uiPriority="9" w:unhideWhenUsed="1" w:qFormat="1"/>
-    <w:lsdException w:name="heading 7" w:semiHidden="1" w:uiPriority="9" w:unhideWhenUsed="1" w:qFormat="1"/>
-    <w:lsdException w:name="heading 8" w:semiHidden="1" w:uiPriority="9" w:unhideWhenUsed="1" w:qFormat="1"/>
-    <w:lsdException w:name="heading 9" w:semiHidden="1" w:uiPriority="9" w:unhideWhenUsed="1" w:qFormat="1"/>
+    <w:lsdException w:name="heading 2" w:uiPriority="9" w:semiHidden="1" w:unhideWhenUsed="1" w:qFormat="1"/>
+    <w:lsdException w:name="heading 3" w:uiPriority="9" w:semiHidden="1" w:unhideWhenUsed="1" w:qFormat="1"/>
+    <w:lsdException w:name="heading 4" w:uiPriority="9" w:semiHidden="1" w:unhideWhenUsed="1" w:qFormat="1"/>
+    <w:lsdException w:name="heading 5" w:uiPriority="9" w:semiHidden="1" w:unhideWhenUsed="1" w:qFormat="1"/>
+    <w:lsdException w:name="heading 6" w:uiPriority="9" w:semiHidden="1" w:unhideWhenUsed="1" w:qFormat="1"/>
+    <w:lsdException w:name="heading 7" w:uiPriority="9" w:semiHidden="1" w:unhideWhenUsed="1" w:qFormat="1"/>
+    <w:lsdException w:name="heading 8" w:uiPriority="9" w:semiHidden="1" w:unhideWhenUsed="1" w:qFormat="1"/>
+    <w:lsdException w:name="heading 9" w:uiPriority="9" w:semiHidden="1" w:unhideWhenUsed="1" w:qFormat="1"/>
     <w:lsdException w:name="index 1" w:semiHidden="1" w:unhideWhenUsed="1"/>
     <w:lsdException w:name="index 2" w:semiHidden="1" w:unhideWhenUsed="1"/>
     <w:lsdException w:name="index 3" w:semiHidden="1" w:unhideWhenUsed="1"/>
@@ -741,22 +604,22 @@
     <w:lsdException w:name="index 7" w:semiHidden="1" w:unhideWhenUsed="1"/>
     <w:lsdException w:name="index 8" w:semiHidden="1" w:unhideWhenUsed="1"/>
     <w:lsdException w:name="index 9" w:semiHidden="1" w:unhideWhenUsed="1"/>
-    <w:lsdException w:name="toc 1" w:semiHidden="1" w:uiPriority="39" w:unhideWhenUsed="1"/>
-    <w:lsdException w:name="toc 2" w:semiHidden="1" w:uiPriority="39" w:unhideWhenUsed="1"/>
-    <w:lsdException w:name="toc 3" w:semiHidden="1" w:uiPriority="39" w:unhideWhenUsed="1"/>
-    <w:lsdException w:name="toc 4" w:semiHidden="1" w:uiPriority="39" w:unhideWhenUsed="1"/>
-    <w:lsdException w:name="toc 5" w:semiHidden="1" w:uiPriority="39" w:unhideWhenUsed="1"/>
-    <w:lsdException w:name="toc 6" w:semiHidden="1" w:uiPriority="39" w:unhideWhenUsed="1"/>
-    <w:lsdException w:name="toc 7" w:semiHidden="1" w:uiPriority="39" w:unhideWhenUsed="1"/>
-    <w:lsdException w:name="toc 8" w:semiHidden="1" w:uiPriority="39" w:unhideWhenUsed="1"/>
-    <w:lsdException w:name="toc 9" w:semiHidden="1" w:uiPriority="39" w:unhideWhenUsed="1"/>
+    <w:lsdException w:name="toc 1" w:uiPriority="39" w:semiHidden="1" w:unhideWhenUsed="1"/>
+    <w:lsdException w:name="toc 2" w:uiPriority="39" w:semiHidden="1" w:unhideWhenUsed="1"/>
+    <w:lsdException w:name="toc 3" w:uiPriority="39" w:semiHidden="1" w:unhideWhenUsed="1"/>
+    <w:lsdException w:name="toc 4" w:uiPriority="39" w:semiHidden="1" w:unhideWhenUsed="1"/>
+    <w:lsdException w:name="toc 5" w:uiPriority="39" w:semiHidden="1" w:unhideWhenUsed="1"/>
+    <w:lsdException w:name="toc 6" w:uiPriority="39" w:semiHidden="1" w:unhideWhenUsed="1"/>
+    <w:lsdException w:name="toc 7" w:uiPriority="39" w:semiHidden="1" w:unhideWhenUsed="1"/>
+    <w:lsdException w:name="toc 8" w:uiPriority="39" w:semiHidden="1" w:unhideWhenUsed="1"/>
+    <w:lsdException w:name="toc 9" w:uiPriority="39" w:semiHidden="1" w:unhideWhenUsed="1"/>
     <w:lsdException w:name="Normal Indent" w:semiHidden="1" w:unhideWhenUsed="1"/>
     <w:lsdException w:name="footnote text" w:semiHidden="1" w:unhideWhenUsed="1"/>
     <w:lsdException w:name="annotation text" w:semiHidden="1" w:unhideWhenUsed="1"/>
     <w:lsdException w:name="header" w:semiHidden="1" w:unhideWhenUsed="1"/>
     <w:lsdException w:name="footer" w:semiHidden="1" w:unhideWhenUsed="1"/>
     <w:lsdException w:name="index heading" w:semiHidden="1" w:unhideWhenUsed="1"/>
-    <w:lsdException w:name="caption" w:semiHidden="1" w:uiPriority="35" w:unhideWhenUsed="1" w:qFormat="1"/>
+    <w:lsdException w:name="caption" w:uiPriority="35" w:semiHidden="1" w:unhideWhenUsed="1" w:qFormat="1"/>
     <w:lsdException w:name="table of figures" w:semiHidden="1" w:unhideWhenUsed="1"/>
     <w:lsdException w:name="envelope address" w:semiHidden="1" w:unhideWhenUsed="1"/>
     <w:lsdException w:name="envelope return" w:semiHidden="1" w:unhideWhenUsed="1"/>
@@ -787,7 +650,7 @@
     <w:lsdException w:name="Title" w:uiPriority="10" w:qFormat="1"/>
     <w:lsdException w:name="Closing" w:semiHidden="1" w:unhideWhenUsed="1"/>
     <w:lsdException w:name="Signature" w:semiHidden="1" w:unhideWhenUsed="1"/>
-    <w:lsdException w:name="Default Paragraph Font" w:semiHidden="1" w:uiPriority="1" w:unhideWhenUsed="1"/>
+    <w:lsdException w:name="Default Paragraph Font" w:uiPriority="1" w:semiHidden="1" w:unhideWhenUsed="1"/>
     <w:lsdException w:name="Body Text" w:semiHidden="1" w:unhideWhenUsed="1"/>
     <w:lsdException w:name="Body Text Indent" w:semiHidden="1" w:unhideWhenUsed="1"/>
     <w:lsdException w:name="List Continue" w:semiHidden="1" w:unhideWhenUsed="1"/>
@@ -987,8 +850,8 @@
     <w:lsdException w:name="Subtle Reference" w:uiPriority="31" w:qFormat="1"/>
     <w:lsdException w:name="Intense Reference" w:uiPriority="32" w:qFormat="1"/>
     <w:lsdException w:name="Book Title" w:uiPriority="33" w:qFormat="1"/>
-    <w:lsdException w:name="Bibliography" w:semiHidden="1" w:uiPriority="37" w:unhideWhenUsed="1"/>
-    <w:lsdException w:name="TOC Heading" w:semiHidden="1" w:uiPriority="39" w:unhideWhenUsed="1" w:qFormat="1"/>
+    <w:lsdException w:name="Bibliography" w:uiPriority="37" w:semiHidden="1" w:unhideWhenUsed="1"/>
+    <w:lsdException w:name="TOC Heading" w:uiPriority="39" w:semiHidden="1" w:unhideWhenUsed="1" w:qFormat="1"/>
     <w:lsdException w:name="Plain Table 1" w:uiPriority="41"/>
     <w:lsdException w:name="Plain Table 2" w:uiPriority="42"/>
     <w:lsdException w:name="Plain Table 3" w:uiPriority="43"/>
@@ -1095,15 +958,119 @@
     <w:lsdException w:name="List Table 7 Colorful Accent 6" w:uiPriority="52"/>
     <w:lsdException w:name="Mention" w:semiHidden="1" w:unhideWhenUsed="1"/>
   </w:latentStyles>
-  <w:style w:type="paragraph" w:default="1" w:styleId="Normal">
+  <w:style w:type="paragraph" w:styleId="Normal" w:default="1">
     <w:name w:val="Normal"/>
     <w:qFormat/>
+    <w:pPr>
+      <w:widowControl/>
+      <w:bidi w:val="0"/>
+      <w:spacing w:lineRule="auto" w:line="276" w:before="0" w:after="200"/>
+      <w:jc w:val="left"/>
+    </w:pPr>
+    <w:rPr>
+      <w:rFonts w:ascii="Calibri" w:hAnsi="Calibri" w:eastAsia="Calibri" w:cs="" w:asciiTheme="minorHAnsi" w:cstheme="minorBidi" w:eastAsiaTheme="minorHAnsi" w:hAnsiTheme="minorHAnsi"/>
+      <w:color w:val="auto"/>
+      <w:sz w:val="22"/>
+      <w:szCs w:val="22"/>
+      <w:lang w:val="en-GB" w:eastAsia="en-US" w:bidi="ar-SA"/>
+    </w:rPr>
   </w:style>
-  <w:style w:type="character" w:default="1" w:styleId="DefaultParagraphFont">
+  <w:style w:type="character" w:styleId="DefaultParagraphFont" w:default="1">
     <w:name w:val="Default Paragraph Font"/>
     <w:uiPriority w:val="1"/>
     <w:semiHidden/>
     <w:unhideWhenUsed/>
+    <w:qFormat/>
+    <w:rPr/>
+  </w:style>
+  <w:style w:type="character" w:styleId="InternetLink">
+    <w:name w:val="Internet Link"/>
+    <w:basedOn w:val="DefaultParagraphFont"/>
+    <w:uiPriority w:val="99"/>
+    <w:unhideWhenUsed/>
+    <w:rsid w:val="00ed702e"/>
+    <w:rPr>
+      <w:color w:val="0000FF" w:themeColor="hyperlink"/>
+      <w:u w:val="single"/>
+    </w:rPr>
+  </w:style>
+  <w:style w:type="paragraph" w:styleId="Heading">
+    <w:name w:val="Heading"/>
+    <w:basedOn w:val="Normal"/>
+    <w:next w:val="TextBody"/>
+    <w:qFormat/>
+    <w:pPr>
+      <w:keepNext/>
+      <w:spacing w:before="240" w:after="120"/>
+    </w:pPr>
+    <w:rPr>
+      <w:rFonts w:ascii="Liberation Sans" w:hAnsi="Liberation Sans" w:eastAsia="Noto Sans CJK SC Regular" w:cs="FreeSans"/>
+      <w:sz w:val="28"/>
+      <w:szCs w:val="28"/>
+    </w:rPr>
+  </w:style>
+  <w:style w:type="paragraph" w:styleId="TextBody">
+    <w:name w:val="Body Text"/>
+    <w:basedOn w:val="Normal"/>
+    <w:pPr>
+      <w:spacing w:lineRule="auto" w:line="288" w:before="0" w:after="140"/>
+    </w:pPr>
+    <w:rPr/>
+  </w:style>
+  <w:style w:type="paragraph" w:styleId="List">
+    <w:name w:val="List"/>
+    <w:basedOn w:val="TextBody"/>
+    <w:pPr/>
+    <w:rPr>
+      <w:rFonts w:cs="FreeSans"/>
+    </w:rPr>
+  </w:style>
+  <w:style w:type="paragraph" w:styleId="Caption">
+    <w:name w:val="Caption"/>
+    <w:basedOn w:val="Normal"/>
+    <w:qFormat/>
+    <w:pPr>
+      <w:suppressLineNumbers/>
+      <w:spacing w:before="120" w:after="120"/>
+    </w:pPr>
+    <w:rPr>
+      <w:rFonts w:cs="FreeSans"/>
+      <w:i/>
+      <w:iCs/>
+      <w:sz w:val="24"/>
+      <w:szCs w:val="24"/>
+    </w:rPr>
+  </w:style>
+  <w:style w:type="paragraph" w:styleId="Index">
+    <w:name w:val="Index"/>
+    <w:basedOn w:val="Normal"/>
+    <w:qFormat/>
+    <w:pPr>
+      <w:suppressLineNumbers/>
+    </w:pPr>
+    <w:rPr>
+      <w:rFonts w:cs="FreeSans"/>
+    </w:rPr>
+  </w:style>
+  <w:style w:type="paragraph" w:styleId="ListParagraph">
+    <w:name w:val="List Paragraph"/>
+    <w:basedOn w:val="Normal"/>
+    <w:uiPriority w:val="34"/>
+    <w:qFormat/>
+    <w:rsid w:val="00c3048d"/>
+    <w:pPr>
+      <w:spacing w:before="0" w:after="200"/>
+      <w:ind w:left="720" w:hanging="0"/>
+      <w:contextualSpacing/>
+    </w:pPr>
+    <w:rPr/>
+  </w:style>
+  <w:style w:type="numbering" w:styleId="NoList" w:default="1">
+    <w:name w:val="No List"/>
+    <w:uiPriority w:val="99"/>
+    <w:semiHidden/>
+    <w:unhideWhenUsed/>
+    <w:qFormat/>
   </w:style>
   <w:style w:type="table" w:default="1" w:styleId="TableNormal">
     <w:name w:val="Normal Table"/>
@@ -1119,34 +1086,6 @@
         <w:right w:w="108" w:type="dxa"/>
       </w:tblCellMar>
     </w:tblPr>
-  </w:style>
-  <w:style w:type="numbering" w:default="1" w:styleId="NoList">
-    <w:name w:val="No List"/>
-    <w:uiPriority w:val="99"/>
-    <w:semiHidden/>
-    <w:unhideWhenUsed/>
-  </w:style>
-  <w:style w:type="paragraph" w:styleId="ListParagraph">
-    <w:name w:val="List Paragraph"/>
-    <w:basedOn w:val="Normal"/>
-    <w:uiPriority w:val="34"/>
-    <w:qFormat/>
-    <w:rsid w:val="00C3048D"/>
-    <w:pPr>
-      <w:ind w:left="720"/>
-      <w:contextualSpacing/>
-    </w:pPr>
-  </w:style>
-  <w:style w:type="character" w:styleId="Hyperlink">
-    <w:name w:val="Hyperlink"/>
-    <w:basedOn w:val="DefaultParagraphFont"/>
-    <w:uiPriority w:val="99"/>
-    <w:unhideWhenUsed/>
-    <w:rsid w:val="00ED702E"/>
-    <w:rPr>
-      <w:color w:val="0000FF" w:themeColor="hyperlink"/>
-      <w:u w:val="single"/>
-    </w:rPr>
   </w:style>
 </w:styles>
 </file>

</xml_diff>

<commit_message>
Added improvements on Integration testing
</commit_message>
<xml_diff>
--- a/High level overview and improvements.docx
+++ b/High level overview and improvements.docx
@@ -216,21 +216,7 @@
       </w:pPr>
       <w:r>
         <w:rPr/>
-        <w:t>More Junit tests can be created to cover all the methods and to increase the code coverage.</w:t>
-      </w:r>
-    </w:p>
-    <w:p>
-      <w:pPr>
-        <w:pStyle w:val="ListParagraph"/>
-        <w:numPr>
-          <w:ilvl w:val="0"/>
-          <w:numId w:val="2"/>
-        </w:numPr>
-        <w:rPr/>
-      </w:pPr>
-      <w:r>
-        <w:rPr/>
-        <w:t xml:space="preserve">Mockito could have been used </w:t>
+        <w:t>Should we do integration testing to test API calls as I don’t see mocking ClientResponse makes any difference.</w:t>
       </w:r>
     </w:p>
     <w:p>
@@ -243,18 +229,7 @@
         <w:rPr/>
       </w:pPr>
       <w:r>
-        <w:rPr>
-          <w:b/>
-        </w:rPr>
-        <w:t>Note</w:t>
-      </w:r>
-      <w:r>
-        <w:rPr/>
-        <w:t xml:space="preserve"> :- Due to time constraint I am unable to incorporate the improvements  from #1 to #</w:t>
-      </w:r>
-      <w:r>
-        <w:rPr/>
-        <w:t>5</w:t>
+        <w:rPr/>
       </w:r>
     </w:p>
     <w:sectPr>
@@ -575,7 +550,6 @@
     <w:rPrDefault>
       <w:rPr>
         <w:rFonts w:ascii="Calibri" w:hAnsi="Calibri" w:eastAsia="Calibri" w:cs="" w:asciiTheme="minorHAnsi" w:cstheme="minorBidi" w:eastAsiaTheme="minorHAnsi" w:hAnsiTheme="minorHAnsi"/>
-        <w:sz w:val="22"/>
         <w:szCs w:val="22"/>
         <w:lang w:val="en-GB" w:eastAsia="en-US" w:bidi="ar-SA"/>
       </w:rPr>
@@ -969,7 +943,7 @@
     </w:pPr>
     <w:rPr>
       <w:rFonts w:ascii="Calibri" w:hAnsi="Calibri" w:eastAsia="Calibri" w:cs="" w:asciiTheme="minorHAnsi" w:cstheme="minorBidi" w:eastAsiaTheme="minorHAnsi" w:hAnsiTheme="minorHAnsi"/>
-      <w:color w:val="auto"/>
+      <w:color w:val="00000A"/>
       <w:sz w:val="22"/>
       <w:szCs w:val="22"/>
       <w:lang w:val="en-GB" w:eastAsia="en-US" w:bidi="ar-SA"/>

</xml_diff>